<commit_message>
Onderdeel 7 van de agenda veranderd
</commit_message>
<xml_diff>
--- a/docs/Projectdossier/01 - Agenda en Notulen/Agenda - Vergadering 101130.docx
+++ b/docs/Projectdossier/01 - Agenda en Notulen/Agenda - Vergadering 101130.docx
@@ -39,13 +39,11 @@
       <w:pPr>
         <w:rPr>
           <w:rFonts w:asciiTheme="majorHAnsi" w:hAnsiTheme="majorHAnsi"/>
-          <w:sz w:val="24"/>
-        </w:rPr>
-      </w:pPr>
-      <w:r>
-        <w:rPr>
-          <w:rFonts w:asciiTheme="majorHAnsi" w:hAnsiTheme="majorHAnsi"/>
-          <w:sz w:val="24"/>
+        </w:rPr>
+      </w:pPr>
+      <w:r>
+        <w:rPr>
+          <w:rFonts w:asciiTheme="majorHAnsi" w:hAnsiTheme="majorHAnsi"/>
         </w:rPr>
         <w:t>Deelnemers:</w:t>
       </w:r>
@@ -59,13 +57,11 @@
         </w:numPr>
         <w:rPr>
           <w:rFonts w:asciiTheme="majorHAnsi" w:hAnsiTheme="majorHAnsi"/>
-          <w:sz w:val="24"/>
-        </w:rPr>
-      </w:pPr>
-      <w:r>
-        <w:rPr>
-          <w:rFonts w:asciiTheme="majorHAnsi" w:hAnsiTheme="majorHAnsi"/>
-          <w:sz w:val="24"/>
+        </w:rPr>
+      </w:pPr>
+      <w:r>
+        <w:rPr>
+          <w:rFonts w:asciiTheme="majorHAnsi" w:hAnsiTheme="majorHAnsi"/>
         </w:rPr>
         <w:t>Maarten van den hoek – Voorzitter</w:t>
       </w:r>
@@ -79,13 +75,11 @@
         </w:numPr>
         <w:rPr>
           <w:rFonts w:asciiTheme="majorHAnsi" w:hAnsiTheme="majorHAnsi"/>
-          <w:sz w:val="24"/>
-        </w:rPr>
-      </w:pPr>
-      <w:r>
-        <w:rPr>
-          <w:rFonts w:asciiTheme="majorHAnsi" w:hAnsiTheme="majorHAnsi"/>
-          <w:sz w:val="24"/>
+        </w:rPr>
+      </w:pPr>
+      <w:r>
+        <w:rPr>
+          <w:rFonts w:asciiTheme="majorHAnsi" w:hAnsiTheme="majorHAnsi"/>
         </w:rPr>
         <w:t>Felix van Leeuwen – Notulist</w:t>
       </w:r>
@@ -99,13 +93,11 @@
         </w:numPr>
         <w:rPr>
           <w:rFonts w:asciiTheme="majorHAnsi" w:hAnsiTheme="majorHAnsi"/>
-          <w:sz w:val="24"/>
-        </w:rPr>
-      </w:pPr>
-      <w:r>
-        <w:rPr>
-          <w:rFonts w:asciiTheme="majorHAnsi" w:hAnsiTheme="majorHAnsi"/>
-          <w:sz w:val="24"/>
+        </w:rPr>
+      </w:pPr>
+      <w:r>
+        <w:rPr>
+          <w:rFonts w:asciiTheme="majorHAnsi" w:hAnsiTheme="majorHAnsi"/>
         </w:rPr>
         <w:t>Tom Nieuwenhuys</w:t>
       </w:r>
@@ -119,13 +111,11 @@
         </w:numPr>
         <w:rPr>
           <w:rFonts w:asciiTheme="majorHAnsi" w:hAnsiTheme="majorHAnsi"/>
-          <w:sz w:val="24"/>
-        </w:rPr>
-      </w:pPr>
-      <w:r>
-        <w:rPr>
-          <w:rFonts w:asciiTheme="majorHAnsi" w:hAnsiTheme="majorHAnsi"/>
-          <w:sz w:val="24"/>
+        </w:rPr>
+      </w:pPr>
+      <w:r>
+        <w:rPr>
+          <w:rFonts w:asciiTheme="majorHAnsi" w:hAnsiTheme="majorHAnsi"/>
         </w:rPr>
         <w:t>Andra Veraart</w:t>
       </w:r>
@@ -134,41 +124,35 @@
       <w:pPr>
         <w:rPr>
           <w:rFonts w:asciiTheme="majorHAnsi" w:hAnsiTheme="majorHAnsi"/>
-          <w:sz w:val="24"/>
-        </w:rPr>
-      </w:pPr>
-      <w:r>
-        <w:rPr>
-          <w:rFonts w:asciiTheme="majorHAnsi" w:hAnsiTheme="majorHAnsi"/>
-          <w:sz w:val="24"/>
+        </w:rPr>
+      </w:pPr>
+      <w:r>
+        <w:rPr>
+          <w:rFonts w:asciiTheme="majorHAnsi" w:hAnsiTheme="majorHAnsi"/>
         </w:rPr>
         <w:t>Doel:</w:t>
       </w:r>
       <w:r>
         <w:rPr>
           <w:rFonts w:asciiTheme="majorHAnsi" w:hAnsiTheme="majorHAnsi"/>
-          <w:sz w:val="24"/>
         </w:rPr>
         <w:t xml:space="preserve"> </w:t>
       </w:r>
       <w:r>
         <w:rPr>
           <w:rFonts w:asciiTheme="majorHAnsi" w:hAnsiTheme="majorHAnsi"/>
-          <w:sz w:val="24"/>
         </w:rPr>
         <w:t xml:space="preserve">het afronden van bepaalde documenten </w:t>
       </w:r>
       <w:r>
         <w:rPr>
           <w:rFonts w:asciiTheme="majorHAnsi" w:hAnsiTheme="majorHAnsi"/>
-          <w:sz w:val="24"/>
         </w:rPr>
         <w:t>en het vaststellen van de ontwikkelingen voor een bepaald tijdsbestek</w:t>
       </w:r>
       <w:r>
         <w:rPr>
           <w:rFonts w:asciiTheme="majorHAnsi" w:hAnsiTheme="majorHAnsi"/>
-          <w:sz w:val="24"/>
         </w:rPr>
         <w:t>.</w:t>
       </w:r>
@@ -182,13 +166,11 @@
         </w:numPr>
         <w:rPr>
           <w:rFonts w:asciiTheme="majorHAnsi" w:hAnsiTheme="majorHAnsi"/>
-          <w:sz w:val="24"/>
-        </w:rPr>
-      </w:pPr>
-      <w:r>
-        <w:rPr>
-          <w:rFonts w:asciiTheme="majorHAnsi" w:hAnsiTheme="majorHAnsi"/>
-          <w:sz w:val="24"/>
+        </w:rPr>
+      </w:pPr>
+      <w:r>
+        <w:rPr>
+          <w:rFonts w:asciiTheme="majorHAnsi" w:hAnsiTheme="majorHAnsi"/>
         </w:rPr>
         <w:t>Opening</w:t>
       </w:r>
@@ -202,13 +184,11 @@
         </w:numPr>
         <w:rPr>
           <w:rFonts w:asciiTheme="majorHAnsi" w:hAnsiTheme="majorHAnsi"/>
-          <w:sz w:val="24"/>
-        </w:rPr>
-      </w:pPr>
-      <w:r>
-        <w:rPr>
-          <w:rFonts w:asciiTheme="majorHAnsi" w:hAnsiTheme="majorHAnsi"/>
-          <w:sz w:val="24"/>
+        </w:rPr>
+      </w:pPr>
+      <w:r>
+        <w:rPr>
+          <w:rFonts w:asciiTheme="majorHAnsi" w:hAnsiTheme="majorHAnsi"/>
         </w:rPr>
         <w:t>Vaststelling agenda</w:t>
       </w:r>
@@ -504,19 +484,139 @@
         <w:rPr>
           <w:rFonts w:asciiTheme="majorHAnsi" w:hAnsiTheme="majorHAnsi"/>
         </w:rPr>
+        <w:t>Verhaallijn;</w:t>
+      </w:r>
+    </w:p>
+    <w:p>
+      <w:pPr>
+        <w:pStyle w:val="Lijstalinea"/>
+        <w:numPr>
+          <w:ilvl w:val="1"/>
+          <w:numId w:val="2"/>
+        </w:numPr>
+        <w:rPr>
+          <w:rFonts w:asciiTheme="majorHAnsi" w:hAnsiTheme="majorHAnsi"/>
+        </w:rPr>
+      </w:pPr>
+      <w:r>
+        <w:rPr>
+          <w:rFonts w:asciiTheme="majorHAnsi" w:hAnsiTheme="majorHAnsi"/>
+        </w:rPr>
+        <w:t>Spelregels en spelevolutie;</w:t>
+      </w:r>
+    </w:p>
+    <w:p>
+      <w:pPr>
+        <w:pStyle w:val="Lijstalinea"/>
+        <w:numPr>
+          <w:ilvl w:val="1"/>
+          <w:numId w:val="2"/>
+        </w:numPr>
+        <w:rPr>
+          <w:rFonts w:asciiTheme="majorHAnsi" w:hAnsiTheme="majorHAnsi"/>
+        </w:rPr>
+      </w:pPr>
+      <w:r>
+        <w:rPr>
+          <w:rFonts w:asciiTheme="majorHAnsi" w:hAnsiTheme="majorHAnsi"/>
+        </w:rPr>
+        <w:t>User stories;</w:t>
+      </w:r>
+    </w:p>
+    <w:p>
+      <w:pPr>
+        <w:pStyle w:val="Lijstalinea"/>
+        <w:numPr>
+          <w:ilvl w:val="1"/>
+          <w:numId w:val="2"/>
+        </w:numPr>
+        <w:rPr>
+          <w:rFonts w:asciiTheme="majorHAnsi" w:hAnsiTheme="majorHAnsi"/>
+        </w:rPr>
+      </w:pPr>
+      <w:r>
+        <w:rPr>
+          <w:rFonts w:asciiTheme="majorHAnsi" w:hAnsiTheme="majorHAnsi"/>
+        </w:rPr>
+        <w:t>Ontwerpschetsen;</w:t>
+      </w:r>
+    </w:p>
+    <w:p>
+      <w:pPr>
+        <w:pStyle w:val="Lijstalinea"/>
+        <w:numPr>
+          <w:ilvl w:val="1"/>
+          <w:numId w:val="2"/>
+        </w:numPr>
+        <w:rPr>
+          <w:rFonts w:asciiTheme="majorHAnsi" w:hAnsiTheme="majorHAnsi"/>
+        </w:rPr>
+      </w:pPr>
+      <w:r>
+        <w:rPr>
+          <w:rFonts w:asciiTheme="majorHAnsi" w:hAnsiTheme="majorHAnsi"/>
+        </w:rPr>
+        <w:t>Architectuur van de game</w:t>
+      </w:r>
+      <w:r>
+        <w:rPr>
+          <w:rFonts w:asciiTheme="majorHAnsi" w:hAnsiTheme="majorHAnsi"/>
+        </w:rPr>
+        <w:t>.</w:t>
+      </w:r>
+    </w:p>
+    <w:p>
+      <w:pPr>
+        <w:pStyle w:val="Lijstalinea"/>
+        <w:numPr>
+          <w:ilvl w:val="0"/>
+          <w:numId w:val="2"/>
+        </w:numPr>
+        <w:rPr>
+          <w:rFonts w:asciiTheme="majorHAnsi" w:hAnsiTheme="majorHAnsi"/>
+        </w:rPr>
+      </w:pPr>
+      <w:r>
+        <w:rPr>
+          <w:rFonts w:asciiTheme="majorHAnsi" w:hAnsiTheme="majorHAnsi"/>
+        </w:rPr>
+        <w:t xml:space="preserve">Bespreekpunt </w:t>
+      </w:r>
+      <w:r>
+        <w:rPr>
+          <w:rFonts w:asciiTheme="majorHAnsi" w:hAnsiTheme="majorHAnsi"/>
+        </w:rPr>
+        <w:t>–</w:t>
+      </w:r>
+      <w:r>
+        <w:rPr>
+          <w:rFonts w:asciiTheme="majorHAnsi" w:hAnsiTheme="majorHAnsi"/>
+        </w:rPr>
         <w:t xml:space="preserve"> </w:t>
       </w:r>
       <w:r>
         <w:rPr>
           <w:rFonts w:asciiTheme="majorHAnsi" w:hAnsiTheme="majorHAnsi"/>
         </w:rPr>
-        <w:t>s</w:t>
-      </w:r>
-      <w:r>
-        <w:rPr>
-          <w:rFonts w:asciiTheme="majorHAnsi" w:hAnsiTheme="majorHAnsi"/>
-        </w:rPr>
-        <w:t>chetsen van de schermen van het spel;</w:t>
+        <w:t xml:space="preserve"> </w:t>
+      </w:r>
+      <w:r>
+        <w:rPr>
+          <w:rFonts w:asciiTheme="majorHAnsi" w:hAnsiTheme="majorHAnsi"/>
+        </w:rPr>
+        <w:t>spelontwikkeling</w:t>
+      </w:r>
+      <w:r>
+        <w:rPr>
+          <w:rFonts w:asciiTheme="majorHAnsi" w:hAnsiTheme="majorHAnsi"/>
+        </w:rPr>
+        <w:t>:</w:t>
+      </w:r>
+      <w:r>
+        <w:rPr>
+          <w:rFonts w:asciiTheme="majorHAnsi" w:hAnsiTheme="majorHAnsi"/>
+        </w:rPr>
+        <w:t xml:space="preserve"> hoe verder?</w:t>
       </w:r>
     </w:p>
     <w:p>
@@ -534,25 +634,19 @@
         <w:rPr>
           <w:rFonts w:asciiTheme="majorHAnsi" w:hAnsiTheme="majorHAnsi"/>
         </w:rPr>
-        <w:t xml:space="preserve"> </w:t>
-      </w:r>
-      <w:r>
-        <w:rPr>
-          <w:rFonts w:asciiTheme="majorHAnsi" w:hAnsiTheme="majorHAnsi"/>
-        </w:rPr>
-        <w:t>i</w:t>
-      </w:r>
-      <w:r>
-        <w:rPr>
-          <w:rFonts w:asciiTheme="majorHAnsi" w:hAnsiTheme="majorHAnsi"/>
-        </w:rPr>
-        <w:t>nformati</w:t>
-      </w:r>
-      <w:r>
-        <w:rPr>
-          <w:rFonts w:asciiTheme="majorHAnsi" w:hAnsiTheme="majorHAnsi"/>
-        </w:rPr>
-        <w:t>e over de verhaallijn;</w:t>
+        <w:t>g</w:t>
+      </w:r>
+      <w:r>
+        <w:rPr>
+          <w:rFonts w:asciiTheme="majorHAnsi" w:hAnsiTheme="majorHAnsi"/>
+        </w:rPr>
+        <w:t>eprogrammeerde elementen</w:t>
+      </w:r>
+      <w:r>
+        <w:rPr>
+          <w:rFonts w:asciiTheme="majorHAnsi" w:hAnsiTheme="majorHAnsi"/>
+        </w:rPr>
+        <w:t xml:space="preserve"> (welke elementen zijn geprogrammeerd?)</w:t>
       </w:r>
     </w:p>
     <w:p>
@@ -570,229 +664,25 @@
         <w:rPr>
           <w:rFonts w:asciiTheme="majorHAnsi" w:hAnsiTheme="majorHAnsi"/>
         </w:rPr>
-        <w:t>a</w:t>
-      </w:r>
-      <w:r>
-        <w:rPr>
-          <w:rFonts w:asciiTheme="majorHAnsi" w:hAnsiTheme="majorHAnsi"/>
-        </w:rPr>
-        <w:t>rchitectuur van de game</w:t>
-      </w:r>
-      <w:r>
-        <w:rPr>
-          <w:rFonts w:asciiTheme="majorHAnsi" w:hAnsiTheme="majorHAnsi"/>
-        </w:rPr>
-        <w:t>;</w:t>
-      </w:r>
-    </w:p>
-    <w:p>
-      <w:pPr>
-        <w:pStyle w:val="Lijstalinea"/>
-        <w:numPr>
-          <w:ilvl w:val="1"/>
-          <w:numId w:val="2"/>
-        </w:numPr>
-        <w:rPr>
-          <w:rFonts w:asciiTheme="majorHAnsi" w:hAnsiTheme="majorHAnsi"/>
-        </w:rPr>
-      </w:pPr>
-      <w:r>
-        <w:rPr>
-          <w:rFonts w:asciiTheme="majorHAnsi" w:hAnsiTheme="majorHAnsi"/>
-        </w:rPr>
-        <w:t>u</w:t>
-      </w:r>
-      <w:r>
-        <w:rPr>
-          <w:rFonts w:asciiTheme="majorHAnsi" w:hAnsiTheme="majorHAnsi"/>
-        </w:rPr>
-        <w:t>ser stories</w:t>
-      </w:r>
-      <w:r>
-        <w:rPr>
-          <w:rFonts w:asciiTheme="majorHAnsi" w:hAnsiTheme="majorHAnsi"/>
-        </w:rPr>
-        <w:t>;</w:t>
-      </w:r>
-    </w:p>
-    <w:p>
-      <w:pPr>
-        <w:pStyle w:val="Lijstalinea"/>
-        <w:numPr>
-          <w:ilvl w:val="1"/>
-          <w:numId w:val="2"/>
-        </w:numPr>
-        <w:rPr>
-          <w:rFonts w:asciiTheme="majorHAnsi" w:hAnsiTheme="majorHAnsi"/>
-        </w:rPr>
-      </w:pPr>
-      <w:r>
-        <w:rPr>
-          <w:rFonts w:asciiTheme="majorHAnsi" w:hAnsiTheme="majorHAnsi"/>
-        </w:rPr>
-        <w:t>s</w:t>
-      </w:r>
-      <w:r>
-        <w:rPr>
-          <w:rFonts w:asciiTheme="majorHAnsi" w:hAnsiTheme="majorHAnsi"/>
-        </w:rPr>
-        <w:t>pelregels en spelevolutie (aantal levels, punten ed.)</w:t>
-      </w:r>
-      <w:r>
-        <w:rPr>
-          <w:rFonts w:asciiTheme="majorHAnsi" w:hAnsiTheme="majorHAnsi"/>
-        </w:rPr>
-        <w:t>;</w:t>
-      </w:r>
-    </w:p>
-    <w:p>
-      <w:pPr>
-        <w:pStyle w:val="Lijstalinea"/>
-        <w:numPr>
-          <w:ilvl w:val="1"/>
-          <w:numId w:val="2"/>
-        </w:numPr>
-        <w:rPr>
-          <w:rFonts w:asciiTheme="majorHAnsi" w:hAnsiTheme="majorHAnsi"/>
-        </w:rPr>
-      </w:pPr>
-      <w:r>
-        <w:rPr>
-          <w:rFonts w:asciiTheme="majorHAnsi" w:hAnsiTheme="majorHAnsi"/>
-        </w:rPr>
-        <w:t>p</w:t>
-      </w:r>
-      <w:r>
-        <w:rPr>
-          <w:rFonts w:asciiTheme="majorHAnsi" w:hAnsiTheme="majorHAnsi"/>
-        </w:rPr>
-        <w:t>latform en technieken die gebruikt gaa</w:t>
-      </w:r>
-      <w:r>
-        <w:rPr>
-          <w:rFonts w:asciiTheme="majorHAnsi" w:hAnsiTheme="majorHAnsi"/>
-        </w:rPr>
-        <w:t>n</w:t>
-      </w:r>
-      <w:r>
-        <w:rPr>
-          <w:rFonts w:asciiTheme="majorHAnsi" w:hAnsiTheme="majorHAnsi"/>
-        </w:rPr>
-        <w:t xml:space="preserve"> worden</w:t>
-      </w:r>
-      <w:r>
-        <w:rPr>
-          <w:rFonts w:asciiTheme="majorHAnsi" w:hAnsiTheme="majorHAnsi"/>
-        </w:rPr>
-        <w:t>.</w:t>
-      </w:r>
-    </w:p>
-    <w:p>
-      <w:pPr>
-        <w:pStyle w:val="Lijstalinea"/>
-        <w:numPr>
-          <w:ilvl w:val="0"/>
-          <w:numId w:val="2"/>
-        </w:numPr>
-        <w:rPr>
-          <w:rFonts w:asciiTheme="majorHAnsi" w:hAnsiTheme="majorHAnsi"/>
-        </w:rPr>
-      </w:pPr>
-      <w:r>
-        <w:rPr>
-          <w:rFonts w:asciiTheme="majorHAnsi" w:hAnsiTheme="majorHAnsi"/>
-        </w:rPr>
-        <w:t xml:space="preserve">Bespreekpunt </w:t>
-      </w:r>
-      <w:r>
-        <w:rPr>
-          <w:rFonts w:asciiTheme="majorHAnsi" w:hAnsiTheme="majorHAnsi"/>
-        </w:rPr>
-        <w:t>–</w:t>
-      </w:r>
-      <w:r>
-        <w:rPr>
-          <w:rFonts w:asciiTheme="majorHAnsi" w:hAnsiTheme="majorHAnsi"/>
-        </w:rPr>
-        <w:t xml:space="preserve"> </w:t>
-      </w:r>
-      <w:r>
-        <w:rPr>
-          <w:rFonts w:asciiTheme="majorHAnsi" w:hAnsiTheme="majorHAnsi"/>
-        </w:rPr>
-        <w:t xml:space="preserve"> </w:t>
-      </w:r>
-      <w:r>
-        <w:rPr>
-          <w:rFonts w:asciiTheme="majorHAnsi" w:hAnsiTheme="majorHAnsi"/>
-        </w:rPr>
-        <w:t>spelontwikkeling</w:t>
-      </w:r>
-      <w:r>
-        <w:rPr>
-          <w:rFonts w:asciiTheme="majorHAnsi" w:hAnsiTheme="majorHAnsi"/>
-        </w:rPr>
-        <w:t>:</w:t>
-      </w:r>
-      <w:r>
-        <w:rPr>
-          <w:rFonts w:asciiTheme="majorHAnsi" w:hAnsiTheme="majorHAnsi"/>
-        </w:rPr>
-        <w:t xml:space="preserve"> hoe verder?</w:t>
-      </w:r>
-    </w:p>
-    <w:p>
-      <w:pPr>
-        <w:pStyle w:val="Lijstalinea"/>
-        <w:numPr>
-          <w:ilvl w:val="1"/>
-          <w:numId w:val="2"/>
-        </w:numPr>
-        <w:rPr>
-          <w:rFonts w:asciiTheme="majorHAnsi" w:hAnsiTheme="majorHAnsi"/>
-        </w:rPr>
-      </w:pPr>
-      <w:r>
-        <w:rPr>
-          <w:rFonts w:asciiTheme="majorHAnsi" w:hAnsiTheme="majorHAnsi"/>
-        </w:rPr>
-        <w:t>g</w:t>
-      </w:r>
-      <w:r>
-        <w:rPr>
-          <w:rFonts w:asciiTheme="majorHAnsi" w:hAnsiTheme="majorHAnsi"/>
-        </w:rPr>
-        <w:t>eprogrammeerde elementen</w:t>
-      </w:r>
-      <w:r>
-        <w:rPr>
-          <w:rFonts w:asciiTheme="majorHAnsi" w:hAnsiTheme="majorHAnsi"/>
-        </w:rPr>
-        <w:t xml:space="preserve"> (welke elementen zijn geprogrammeerd?)</w:t>
-      </w:r>
-    </w:p>
-    <w:p>
-      <w:pPr>
-        <w:pStyle w:val="Lijstalinea"/>
-        <w:numPr>
-          <w:ilvl w:val="1"/>
-          <w:numId w:val="2"/>
-        </w:numPr>
-        <w:rPr>
-          <w:rFonts w:asciiTheme="majorHAnsi" w:hAnsiTheme="majorHAnsi"/>
-        </w:rPr>
-      </w:pPr>
-      <w:r>
-        <w:rPr>
-          <w:rFonts w:asciiTheme="majorHAnsi" w:hAnsiTheme="majorHAnsi"/>
-        </w:rPr>
         <w:t>verder uitwerken van de elementen</w:t>
       </w:r>
       <w:r>
         <w:rPr>
           <w:rFonts w:asciiTheme="majorHAnsi" w:hAnsiTheme="majorHAnsi"/>
         </w:rPr>
-        <w:t xml:space="preserve"> (welke elementen moeten op welke manier  doow wie verder worden uitgewerkt?)</w:t>
+        <w:t xml:space="preserve"> (welke elemen</w:t>
+      </w:r>
+      <w:r>
+        <w:rPr>
+          <w:rFonts w:asciiTheme="majorHAnsi" w:hAnsiTheme="majorHAnsi"/>
+        </w:rPr>
+        <w:t>ten moeten op welke manier  door</w:t>
+      </w:r>
+      <w:r>
+        <w:rPr>
+          <w:rFonts w:asciiTheme="majorHAnsi" w:hAnsiTheme="majorHAnsi"/>
+        </w:rPr>
+        <w:t xml:space="preserve"> wie verder worden uitgewerkt?)</w:t>
       </w:r>
     </w:p>
     <w:p>

</xml_diff>